<commit_message>
Add task editing / creation ui, add separator lines, fix size and scaling of task list, add text formatting to task cards, correctly scale ui when window size is changed, create date picker widget
</commit_message>
<xml_diff>
--- a/Testing table.docx
+++ b/Testing table.docx
@@ -21,8 +21,8 @@
         <w:gridCol w:w="1803"/>
         <w:gridCol w:w="1803"/>
         <w:gridCol w:w="1803"/>
-        <w:gridCol w:w="1803"/>
-        <w:gridCol w:w="1804"/>
+        <w:gridCol w:w="1674"/>
+        <w:gridCol w:w="1933"/>
       </w:tblGrid>
       <w:tr>
         <w:tc>
@@ -57,7 +57,7 @@
         </w:tc>
         <w:tc>
           <w:tcPr>
-            <w:tcW w:w="1803" w:type="dxa"/>
+            <w:tcW w:w="1674" w:type="dxa"/>
           </w:tcPr>
           <w:p>
             <w:r>
@@ -67,7 +67,7 @@
         </w:tc>
         <w:tc>
           <w:tcPr>
-            <w:tcW w:w="1804" w:type="dxa"/>
+            <w:tcW w:w="1933" w:type="dxa"/>
           </w:tcPr>
           <w:p>
             <w:r>
@@ -124,7 +124,7 @@
         </w:tc>
         <w:tc>
           <w:tcPr>
-            <w:tcW w:w="1803" w:type="dxa"/>
+            <w:tcW w:w="1674" w:type="dxa"/>
           </w:tcPr>
           <w:p>
             <w:r>
@@ -134,7 +134,7 @@
         </w:tc>
         <w:tc>
           <w:tcPr>
-            <w:tcW w:w="1804" w:type="dxa"/>
+            <w:tcW w:w="1933" w:type="dxa"/>
           </w:tcPr>
           <w:p>
             <w:r>
@@ -146,7 +146,15 @@
             </w:r>
             <w:proofErr w:type="spellEnd"/>
             <w:r>
-              <w:t xml:space="preserve"> to j,min_j)</w:t>
+              <w:t xml:space="preserve"> to </w:t>
+            </w:r>
+            <w:proofErr w:type="spellStart"/>
+            <w:r>
+              <w:t>j,min_j</w:t>
+            </w:r>
+            <w:proofErr w:type="spellEnd"/>
+            <w:r>
+              <w:t>)</w:t>
             </w:r>
           </w:p>
         </w:tc>
@@ -156,31 +164,74 @@
           <w:tcPr>
             <w:tcW w:w="1803" w:type="dxa"/>
           </w:tcPr>
-          <w:p/>
-        </w:tc>
-        <w:tc>
-          <w:tcPr>
-            <w:tcW w:w="1803" w:type="dxa"/>
-          </w:tcPr>
-          <w:p/>
-        </w:tc>
-        <w:tc>
-          <w:tcPr>
-            <w:tcW w:w="1803" w:type="dxa"/>
-          </w:tcPr>
-          <w:p/>
-        </w:tc>
-        <w:tc>
-          <w:tcPr>
-            <w:tcW w:w="1803" w:type="dxa"/>
-          </w:tcPr>
-          <w:p/>
-        </w:tc>
-        <w:tc>
-          <w:tcPr>
-            <w:tcW w:w="1804" w:type="dxa"/>
-          </w:tcPr>
-          <w:p/>
+          <w:p>
+            <w:r>
+              <w:t>Does the day field show the correct number when the month field is changed? (21/7)</w:t>
+            </w:r>
+          </w:p>
+        </w:tc>
+        <w:tc>
+          <w:tcPr>
+            <w:tcW w:w="1803" w:type="dxa"/>
+          </w:tcPr>
+          <w:p>
+            <w:r>
+              <w:t>21/7/25</w:t>
+            </w:r>
+          </w:p>
+          <w:p>
+            <w:r>
+              <w:t>21/5/25</w:t>
+            </w:r>
+          </w:p>
+        </w:tc>
+        <w:tc>
+          <w:tcPr>
+            <w:tcW w:w="1803" w:type="dxa"/>
+          </w:tcPr>
+          <w:p>
+            <w:r>
+              <w:t>21/7/25</w:t>
+            </w:r>
+          </w:p>
+          <w:p>
+            <w:r>
+              <w:t>21/5/25</w:t>
+            </w:r>
+          </w:p>
+        </w:tc>
+        <w:tc>
+          <w:tcPr>
+            <w:tcW w:w="1674" w:type="dxa"/>
+          </w:tcPr>
+          <w:p>
+            <w:r>
+              <w:t>21/7/25</w:t>
+            </w:r>
+          </w:p>
+          <w:p>
+            <w:r>
+              <w:t>26/5/25</w:t>
+            </w:r>
+          </w:p>
+        </w:tc>
+        <w:tc>
+          <w:tcPr>
+            <w:tcW w:w="1933" w:type="dxa"/>
+          </w:tcPr>
+          <w:p>
+            <w:r>
+              <w:t xml:space="preserve">Start from day 1 instead of </w:t>
+            </w:r>
+            <w:proofErr w:type="spellStart"/>
+            <w:r>
+              <w:t>min_day</w:t>
+            </w:r>
+            <w:proofErr w:type="spellEnd"/>
+            <w:r>
+              <w:t xml:space="preserve"> when repopulating day combo box</w:t>
+            </w:r>
+          </w:p>
         </w:tc>
       </w:tr>
       <w:tr>
@@ -204,13 +255,13 @@
         </w:tc>
         <w:tc>
           <w:tcPr>
-            <w:tcW w:w="1803" w:type="dxa"/>
-          </w:tcPr>
-          <w:p/>
-        </w:tc>
-        <w:tc>
-          <w:tcPr>
-            <w:tcW w:w="1804" w:type="dxa"/>
+            <w:tcW w:w="1674" w:type="dxa"/>
+          </w:tcPr>
+          <w:p/>
+        </w:tc>
+        <w:tc>
+          <w:tcPr>
+            <w:tcW w:w="1933" w:type="dxa"/>
           </w:tcPr>
           <w:p/>
         </w:tc>
@@ -236,13 +287,13 @@
         </w:tc>
         <w:tc>
           <w:tcPr>
-            <w:tcW w:w="1803" w:type="dxa"/>
-          </w:tcPr>
-          <w:p/>
-        </w:tc>
-        <w:tc>
-          <w:tcPr>
-            <w:tcW w:w="1804" w:type="dxa"/>
+            <w:tcW w:w="1674" w:type="dxa"/>
+          </w:tcPr>
+          <w:p/>
+        </w:tc>
+        <w:tc>
+          <w:tcPr>
+            <w:tcW w:w="1933" w:type="dxa"/>
           </w:tcPr>
           <w:p/>
         </w:tc>
@@ -268,13 +319,13 @@
         </w:tc>
         <w:tc>
           <w:tcPr>
-            <w:tcW w:w="1803" w:type="dxa"/>
-          </w:tcPr>
-          <w:p/>
-        </w:tc>
-        <w:tc>
-          <w:tcPr>
-            <w:tcW w:w="1804" w:type="dxa"/>
+            <w:tcW w:w="1674" w:type="dxa"/>
+          </w:tcPr>
+          <w:p/>
+        </w:tc>
+        <w:tc>
+          <w:tcPr>
+            <w:tcW w:w="1933" w:type="dxa"/>
           </w:tcPr>
           <w:p/>
         </w:tc>
@@ -300,13 +351,13 @@
         </w:tc>
         <w:tc>
           <w:tcPr>
-            <w:tcW w:w="1803" w:type="dxa"/>
-          </w:tcPr>
-          <w:p/>
-        </w:tc>
-        <w:tc>
-          <w:tcPr>
-            <w:tcW w:w="1804" w:type="dxa"/>
+            <w:tcW w:w="1674" w:type="dxa"/>
+          </w:tcPr>
+          <w:p/>
+        </w:tc>
+        <w:tc>
+          <w:tcPr>
+            <w:tcW w:w="1933" w:type="dxa"/>
           </w:tcPr>
           <w:p/>
         </w:tc>
@@ -332,13 +383,13 @@
         </w:tc>
         <w:tc>
           <w:tcPr>
-            <w:tcW w:w="1803" w:type="dxa"/>
-          </w:tcPr>
-          <w:p/>
-        </w:tc>
-        <w:tc>
-          <w:tcPr>
-            <w:tcW w:w="1804" w:type="dxa"/>
+            <w:tcW w:w="1674" w:type="dxa"/>
+          </w:tcPr>
+          <w:p/>
+        </w:tc>
+        <w:tc>
+          <w:tcPr>
+            <w:tcW w:w="1933" w:type="dxa"/>
           </w:tcPr>
           <w:p/>
         </w:tc>

</xml_diff>